<commit_message>
Docs deleted en replaced
</commit_message>
<xml_diff>
--- a/docs/Projectskills/RisicoAnalyse.docx
+++ b/docs/Projectskills/RisicoAnalyse.docx
@@ -31,15 +31,91 @@
         <w:rPr>
           <w:rFonts w:eastAsia="Calibri" w:cs="Calibri"/>
           <w:u w:color="000000"/>
-          <w:lang w:val="nl-NL"/>
         </w:rPr>
       </w:pPr>
+      <w:proofErr w:type="spellStart"/>
       <w:r>
         <w:rPr>
           <w:u w:color="000000"/>
-          <w:lang w:val="nl-NL"/>
         </w:rPr>
-        <w:t>Hieronder volgt de risicoanalyse voor het Fasten Your Seatbelts project.</w:t>
+        <w:t>Hieronder</w:t>
+      </w:r>
+      <w:proofErr w:type="spellEnd"/>
+      <w:r>
+        <w:rPr>
+          <w:u w:color="000000"/>
+        </w:rPr>
+        <w:t xml:space="preserve"> </w:t>
+      </w:r>
+      <w:proofErr w:type="spellStart"/>
+      <w:r>
+        <w:rPr>
+          <w:u w:color="000000"/>
+        </w:rPr>
+        <w:t>volgt</w:t>
+      </w:r>
+      <w:proofErr w:type="spellEnd"/>
+      <w:r>
+        <w:rPr>
+          <w:u w:color="000000"/>
+        </w:rPr>
+        <w:t xml:space="preserve"> de </w:t>
+      </w:r>
+      <w:proofErr w:type="spellStart"/>
+      <w:r>
+        <w:rPr>
+          <w:u w:color="000000"/>
+        </w:rPr>
+        <w:t>risicoanalyse</w:t>
+      </w:r>
+      <w:proofErr w:type="spellEnd"/>
+      <w:r>
+        <w:rPr>
+          <w:u w:color="000000"/>
+        </w:rPr>
+        <w:t xml:space="preserve"> voor het </w:t>
+      </w:r>
+      <w:proofErr w:type="spellStart"/>
+      <w:r>
+        <w:rPr>
+          <w:u w:color="000000"/>
+        </w:rPr>
+        <w:t>Fasten</w:t>
+      </w:r>
+      <w:proofErr w:type="spellEnd"/>
+      <w:r>
+        <w:rPr>
+          <w:u w:color="000000"/>
+        </w:rPr>
+        <w:t xml:space="preserve"> </w:t>
+      </w:r>
+      <w:proofErr w:type="spellStart"/>
+      <w:r>
+        <w:rPr>
+          <w:u w:color="000000"/>
+        </w:rPr>
+        <w:t>Your</w:t>
+      </w:r>
+      <w:proofErr w:type="spellEnd"/>
+      <w:r>
+        <w:rPr>
+          <w:u w:color="000000"/>
+        </w:rPr>
+        <w:t xml:space="preserve"> </w:t>
+      </w:r>
+      <w:proofErr w:type="spellStart"/>
+      <w:r>
+        <w:rPr>
+          <w:u w:color="000000"/>
+        </w:rPr>
+        <w:t>Seatbelts</w:t>
+      </w:r>
+      <w:proofErr w:type="spellEnd"/>
+      <w:r>
+        <w:rPr>
+          <w:u w:color="000000"/>
+        </w:rPr>
+        <w:t xml:space="preserve"> project.</w:t>
       </w:r>
     </w:p>
     <w:p>
@@ -99,10 +175,10 @@
         <w:tblLook w:val="04A0" w:firstRow="1" w:lastRow="0" w:firstColumn="1" w:lastColumn="0" w:noHBand="0" w:noVBand="1"/>
       </w:tblPr>
       <w:tblGrid>
-        <w:gridCol w:w="1977"/>
-        <w:gridCol w:w="3885"/>
-        <w:gridCol w:w="883"/>
-        <w:gridCol w:w="2883"/>
+        <w:gridCol w:w="1984"/>
+        <w:gridCol w:w="3981"/>
+        <w:gridCol w:w="800"/>
+        <w:gridCol w:w="2863"/>
       </w:tblGrid>
       <w:tr>
         <w:tc>
@@ -586,12 +662,6 @@
               </w:rPr>
               <w:t>Grote kans</w:t>
             </w:r>
-            <w:r>
-              <w:rPr>
-                <w:rFonts w:ascii="Calibri" w:hAnsi="Calibri"/>
-              </w:rPr>
-              <w:t>, Klein effect</w:t>
-            </w:r>
           </w:p>
         </w:tc>
         <w:tc>
@@ -627,30 +697,28 @@
             <w:r>
               <w:rPr>
                 <w:rFonts w:ascii="Calibri" w:hAnsi="Calibri"/>
-                <w:b/>
-                <w:bCs/>
-                <w:i/>
-                <w:iCs/>
-                <w:sz w:val="22"/>
-                <w:szCs w:val="22"/>
-              </w:rPr>
-              <w:t>Preventief</w:t>
-            </w:r>
-            <w:r>
-              <w:rPr>
-                <w:rFonts w:ascii="Calibri" w:hAnsi="Calibri"/>
-                <w:sz w:val="22"/>
-                <w:szCs w:val="22"/>
-              </w:rPr>
-              <w:t xml:space="preserve">: </w:t>
-            </w:r>
-            <w:r>
-              <w:rPr>
-                <w:rFonts w:ascii="Calibri" w:hAnsi="Calibri"/>
-                <w:sz w:val="22"/>
-                <w:szCs w:val="22"/>
-              </w:rPr>
-              <w:t>Zorgen dat ieder teamlid goed luistert naar elkaar en weet waar de ander mee bezig is. Ook kan iedereen een wekelijkse update uitbrengen zodat voor iedereen zichtbaar is waar jij aan heb gewerkt.</w:t>
+                <w:sz w:val="22"/>
+                <w:szCs w:val="22"/>
+              </w:rPr>
+              <w:t xml:space="preserve">Zorgen dat ieder teamlid goed luistert naar elkaar en weet waar de ander mee bezig is. Ook kan iedereen een wekelijkse update uitbrengen zodat voor iedereen zichtbaar is waar jij aan </w:t>
+            </w:r>
+            <w:proofErr w:type="gramStart"/>
+            <w:r>
+              <w:rPr>
+                <w:rFonts w:ascii="Calibri" w:hAnsi="Calibri"/>
+                <w:sz w:val="22"/>
+                <w:szCs w:val="22"/>
+              </w:rPr>
+              <w:t>heb</w:t>
+            </w:r>
+            <w:proofErr w:type="gramEnd"/>
+            <w:r>
+              <w:rPr>
+                <w:rFonts w:ascii="Calibri" w:hAnsi="Calibri"/>
+                <w:sz w:val="22"/>
+                <w:szCs w:val="22"/>
+              </w:rPr>
+              <w:t xml:space="preserve"> gewerkt.</w:t>
             </w:r>
           </w:p>
           <w:p>
@@ -773,7 +841,21 @@
               <w:rPr>
                 <w:rFonts w:ascii="Calibri" w:hAnsi="Calibri"/>
               </w:rPr>
-              <w:t>Als leden binnen het team niet met elkaar eens zijn kan er een conflict in de groep ontstaan. Bijvoorbeeld over een bepaald onderwerp zegt de ene dat we het beter zo kunnen doen en de andere is er van overtuigd dat zijn manier beter is. Dit kan ervoor zorgen dat er spanning tussen de groepsleden kan komen. Dit kan op den duur weer invloed hebben op het eindresultaat van het project.</w:t>
+              <w:t xml:space="preserve">Als leden binnen het team niet met elkaar eens zijn kan er een conflict in de groep ontstaan. Bijvoorbeeld over een bepaald onderwerp zegt de ene dat we het beter zo kunnen doen en de andere is </w:t>
+            </w:r>
+            <w:proofErr w:type="gramStart"/>
+            <w:r>
+              <w:rPr>
+                <w:rFonts w:ascii="Calibri" w:hAnsi="Calibri"/>
+              </w:rPr>
+              <w:t>er van</w:t>
+            </w:r>
+            <w:proofErr w:type="gramEnd"/>
+            <w:r>
+              <w:rPr>
+                <w:rFonts w:ascii="Calibri" w:hAnsi="Calibri"/>
+              </w:rPr>
+              <w:t xml:space="preserve"> overtuigd dat zijn manier beter is. Dit kan ervoor zorgen dat er spanning tussen de groepsleden kan komen. Dit kan op den duur weer invloed hebben op het eindresultaat van het project.</w:t>
             </w:r>
           </w:p>
         </w:tc>
@@ -818,12 +900,6 @@
               </w:rPr>
               <w:t>Grote kans</w:t>
             </w:r>
-            <w:r>
-              <w:rPr>
-                <w:rFonts w:ascii="Calibri" w:hAnsi="Calibri"/>
-              </w:rPr>
-              <w:t>, Klein effect</w:t>
-            </w:r>
           </w:p>
         </w:tc>
         <w:tc>
@@ -856,26 +932,6 @@
                 <w:szCs w:val="22"/>
               </w:rPr>
             </w:pPr>
-            <w:r>
-              <w:rPr>
-                <w:rFonts w:ascii="Calibri" w:hAnsi="Calibri"/>
-                <w:b/>
-                <w:bCs/>
-                <w:i/>
-                <w:iCs/>
-                <w:sz w:val="22"/>
-                <w:szCs w:val="22"/>
-              </w:rPr>
-              <w:t>Preventief</w:t>
-            </w:r>
-            <w:r>
-              <w:rPr>
-                <w:rFonts w:ascii="Calibri" w:hAnsi="Calibri"/>
-                <w:sz w:val="22"/>
-                <w:szCs w:val="22"/>
-              </w:rPr>
-              <w:t xml:space="preserve">: </w:t>
-            </w:r>
             <w:r>
               <w:rPr>
                 <w:rFonts w:ascii="Calibri" w:hAnsi="Calibri"/>
@@ -1008,7 +1064,21 @@
               <w:rPr>
                 <w:rFonts w:ascii="Calibri" w:hAnsi="Calibri"/>
               </w:rPr>
-              <w:t xml:space="preserve">Tijdens het maken van ons product kunnen wij er achter komen dat we niet genoeg kennis hebben om het project waar te maken. Zo kan het zijn dat we een aantal </w:t>
+              <w:t xml:space="preserve">Tijdens het maken van ons product kunnen wij </w:t>
+            </w:r>
+            <w:proofErr w:type="gramStart"/>
+            <w:r>
+              <w:rPr>
+                <w:rFonts w:ascii="Calibri" w:hAnsi="Calibri"/>
+              </w:rPr>
+              <w:t>er achter</w:t>
+            </w:r>
+            <w:proofErr w:type="gramEnd"/>
+            <w:r>
+              <w:rPr>
+                <w:rFonts w:ascii="Calibri" w:hAnsi="Calibri"/>
+              </w:rPr>
+              <w:t xml:space="preserve"> komen dat we niet genoeg kennis hebben om het project waar te maken. Zo kan het zijn dat we een aantal </w:t>
             </w:r>
             <w:r>
               <w:rPr>
@@ -1065,12 +1135,6 @@
               </w:rPr>
               <w:t>Grote kans</w:t>
             </w:r>
-            <w:r>
-              <w:rPr>
-                <w:rFonts w:ascii="Calibri" w:hAnsi="Calibri"/>
-              </w:rPr>
-              <w:t>, Klein effect</w:t>
-            </w:r>
           </w:p>
         </w:tc>
         <w:tc>
@@ -1106,30 +1170,28 @@
             <w:r>
               <w:rPr>
                 <w:rFonts w:ascii="Calibri" w:hAnsi="Calibri"/>
-                <w:b/>
-                <w:bCs/>
-                <w:i/>
-                <w:iCs/>
-                <w:sz w:val="22"/>
-                <w:szCs w:val="22"/>
-              </w:rPr>
-              <w:t>Repressief</w:t>
-            </w:r>
-            <w:r>
-              <w:rPr>
-                <w:rFonts w:ascii="Calibri" w:hAnsi="Calibri"/>
-                <w:sz w:val="22"/>
-                <w:szCs w:val="22"/>
-              </w:rPr>
-              <w:t xml:space="preserve">: </w:t>
-            </w:r>
-            <w:r>
-              <w:rPr>
-                <w:rFonts w:ascii="Calibri" w:hAnsi="Calibri"/>
-                <w:sz w:val="22"/>
-                <w:szCs w:val="22"/>
-              </w:rPr>
-              <w:t xml:space="preserve">Ervoor zorgen dat we niet teveel </w:t>
+                <w:sz w:val="22"/>
+                <w:szCs w:val="22"/>
+              </w:rPr>
+              <w:t xml:space="preserve">Ervoor zorgen dat we niet </w:t>
+            </w:r>
+            <w:proofErr w:type="gramStart"/>
+            <w:r>
+              <w:rPr>
+                <w:rFonts w:ascii="Calibri" w:hAnsi="Calibri"/>
+                <w:sz w:val="22"/>
+                <w:szCs w:val="22"/>
+              </w:rPr>
+              <w:t>teveel</w:t>
+            </w:r>
+            <w:proofErr w:type="gramEnd"/>
+            <w:r>
+              <w:rPr>
+                <w:rFonts w:ascii="Calibri" w:hAnsi="Calibri"/>
+                <w:sz w:val="22"/>
+                <w:szCs w:val="22"/>
+              </w:rPr>
+              <w:t xml:space="preserve"> </w:t>
             </w:r>
             <w:r>
               <w:rPr>
@@ -1310,12 +1372,6 @@
               </w:rPr>
               <w:t xml:space="preserve"> kans</w:t>
             </w:r>
-            <w:r>
-              <w:rPr>
-                <w:rFonts w:ascii="Calibri" w:hAnsi="Calibri"/>
-              </w:rPr>
-              <w:t>, Groot effect</w:t>
-            </w:r>
           </w:p>
         </w:tc>
         <w:tc>
@@ -1333,26 +1389,6 @@
                 <w:szCs w:val="22"/>
               </w:rPr>
             </w:pPr>
-            <w:r>
-              <w:rPr>
-                <w:rFonts w:ascii="Calibri" w:hAnsi="Calibri"/>
-                <w:b/>
-                <w:bCs/>
-                <w:i/>
-                <w:iCs/>
-                <w:sz w:val="22"/>
-                <w:szCs w:val="22"/>
-              </w:rPr>
-              <w:t>Preventief</w:t>
-            </w:r>
-            <w:r>
-              <w:rPr>
-                <w:rFonts w:ascii="Calibri" w:hAnsi="Calibri"/>
-                <w:sz w:val="22"/>
-                <w:szCs w:val="22"/>
-              </w:rPr>
-              <w:t xml:space="preserve">: </w:t>
-            </w:r>
             <w:r>
               <w:rPr>
                 <w:rFonts w:ascii="Calibri" w:hAnsi="Calibri"/>
@@ -1544,12 +1580,6 @@
               </w:rPr>
               <w:t xml:space="preserve"> kans</w:t>
             </w:r>
-            <w:r>
-              <w:rPr>
-                <w:rFonts w:ascii="Calibri" w:hAnsi="Calibri"/>
-              </w:rPr>
-              <w:t>, Groot effect</w:t>
-            </w:r>
           </w:p>
         </w:tc>
         <w:tc>
@@ -1567,26 +1597,6 @@
                 <w:szCs w:val="22"/>
               </w:rPr>
             </w:pPr>
-            <w:r>
-              <w:rPr>
-                <w:rFonts w:ascii="Calibri" w:hAnsi="Calibri"/>
-                <w:b/>
-                <w:bCs/>
-                <w:i/>
-                <w:iCs/>
-                <w:sz w:val="22"/>
-                <w:szCs w:val="22"/>
-              </w:rPr>
-              <w:t>Overdragen</w:t>
-            </w:r>
-            <w:r>
-              <w:rPr>
-                <w:rFonts w:ascii="Calibri" w:hAnsi="Calibri"/>
-                <w:sz w:val="22"/>
-                <w:szCs w:val="22"/>
-              </w:rPr>
-              <w:t xml:space="preserve">: </w:t>
-            </w:r>
             <w:r>
               <w:rPr>
                 <w:rFonts w:ascii="Calibri" w:hAnsi="Calibri"/>
@@ -1663,8 +1673,16 @@
         <w:rPr>
           <w:u w:color="000000"/>
         </w:rPr>
-        <w:t>Extern risico’s</w:t>
+        <w:t xml:space="preserve">Extern </w:t>
       </w:r>
+      <w:proofErr w:type="spellStart"/>
+      <w:r>
+        <w:rPr>
+          <w:u w:color="000000"/>
+        </w:rPr>
+        <w:t>risico’s</w:t>
+      </w:r>
+      <w:proofErr w:type="spellEnd"/>
       <w:r>
         <w:rPr>
           <w:u w:color="000000"/>
@@ -1680,10 +1698,10 @@
         <w:tblLook w:val="04A0" w:firstRow="1" w:lastRow="0" w:firstColumn="1" w:lastColumn="0" w:noHBand="0" w:noVBand="1"/>
       </w:tblPr>
       <w:tblGrid>
-        <w:gridCol w:w="2216"/>
-        <w:gridCol w:w="3422"/>
-        <w:gridCol w:w="833"/>
-        <w:gridCol w:w="3157"/>
+        <w:gridCol w:w="2219"/>
+        <w:gridCol w:w="3472"/>
+        <w:gridCol w:w="785"/>
+        <w:gridCol w:w="3152"/>
       </w:tblGrid>
       <w:tr>
         <w:tc>
@@ -2137,12 +2155,6 @@
               </w:rPr>
               <w:t>Kleine kans</w:t>
             </w:r>
-            <w:r>
-              <w:rPr>
-                <w:rFonts w:ascii="Calibri" w:hAnsi="Calibri"/>
-              </w:rPr>
-              <w:t>, Klein effect</w:t>
-            </w:r>
           </w:p>
         </w:tc>
         <w:tc>
@@ -2186,22 +2198,6 @@
             <w:r>
               <w:rPr>
                 <w:rFonts w:ascii="Calibri" w:hAnsi="Calibri"/>
-                <w:b/>
-                <w:bCs/>
-                <w:i/>
-                <w:iCs/>
-              </w:rPr>
-              <w:t>Repressief</w:t>
-            </w:r>
-            <w:r>
-              <w:rPr>
-                <w:rFonts w:ascii="Calibri" w:hAnsi="Calibri"/>
-              </w:rPr>
-              <w:t xml:space="preserve">: </w:t>
-            </w:r>
-            <w:r>
-              <w:rPr>
-                <w:rFonts w:ascii="Calibri" w:hAnsi="Calibri"/>
               </w:rPr>
               <w:t>Wanneer dit gebeurt moet het teamlid het direct melden aan zijn team. Er zijn heel veel mogelijkheden om in contact te komen met je team, dus hier zijn geen smoesjes. Als het team te weten krijgt wat er is gebeurd dan kan het team gelijk het werk van dit teamlid opvangen.</w:t>
             </w:r>
@@ -2363,12 +2359,6 @@
               </w:rPr>
               <w:t>Kleine kans</w:t>
             </w:r>
-            <w:r>
-              <w:rPr>
-                <w:rFonts w:ascii="Calibri" w:hAnsi="Calibri"/>
-              </w:rPr>
-              <w:t>, Groot effect</w:t>
-            </w:r>
           </w:p>
         </w:tc>
         <w:tc>
@@ -2386,26 +2376,6 @@
                 <w:szCs w:val="22"/>
               </w:rPr>
             </w:pPr>
-            <w:r>
-              <w:rPr>
-                <w:rFonts w:ascii="Calibri" w:hAnsi="Calibri"/>
-                <w:b/>
-                <w:bCs/>
-                <w:i/>
-                <w:iCs/>
-                <w:sz w:val="22"/>
-                <w:szCs w:val="22"/>
-              </w:rPr>
-              <w:t>Preventief</w:t>
-            </w:r>
-            <w:r>
-              <w:rPr>
-                <w:rFonts w:ascii="Calibri" w:hAnsi="Calibri"/>
-                <w:sz w:val="22"/>
-                <w:szCs w:val="22"/>
-              </w:rPr>
-              <w:t xml:space="preserve">: </w:t>
-            </w:r>
             <w:r>
               <w:rPr>
                 <w:rFonts w:ascii="Calibri" w:hAnsi="Calibri"/>
@@ -2512,7 +2482,7 @@
                 <w:sz w:val="22"/>
                 <w:szCs w:val="22"/>
               </w:rPr>
-              <w:t xml:space="preserve">Iemand uit het team krijgt te maken met moeilijke </w:t>
+              <w:t xml:space="preserve">. Iemand uit het team krijgt te maken met moeilijke </w:t>
             </w:r>
             <w:r>
               <w:rPr>
@@ -2528,7 +2498,23 @@
                 <w:sz w:val="22"/>
                 <w:szCs w:val="22"/>
               </w:rPr>
-              <w:t xml:space="preserve">. De vader van een teamlid overlijdt bijvoorbeeld. Het teamlid is hier kapot van en ziet het even niet meer zitten om energie te steken in het project. Voor het team is dit een plotselinge tegenvaller en moet nu met minder man aan het project werken, wat voor </w:t>
+              <w:t xml:space="preserve">. De vader van een teamlid overlijdt bijvoorbeeld. Het teamlid is hier kapot van en ziet het even niet meer zitten om energie te steken in het project. Voor het team is dit een plotselinge tegenvaller en moet nu met minder man aan het project werken, wat voor problemen kan gaan zorgen aangezien alles </w:t>
+            </w:r>
+            <w:r>
+              <w:rPr>
+                <w:rFonts w:ascii="Calibri" w:hAnsi="Calibri"/>
+                <w:sz w:val="22"/>
+                <w:szCs w:val="22"/>
+              </w:rPr>
+              <w:t>ineens</w:t>
+            </w:r>
+            <w:r>
+              <w:rPr>
+                <w:rFonts w:ascii="Calibri" w:hAnsi="Calibri"/>
+                <w:sz w:val="22"/>
+                <w:szCs w:val="22"/>
+              </w:rPr>
+              <w:t xml:space="preserve"> </w:t>
             </w:r>
             <w:r>
               <w:rPr>
@@ -2537,23 +2523,7 @@
                 <w:szCs w:val="22"/>
               </w:rPr>
               <w:lastRenderedPageBreak/>
-              <w:t xml:space="preserve">problemen kan gaan zorgen aangezien alles </w:t>
-            </w:r>
-            <w:r>
-              <w:rPr>
-                <w:rFonts w:ascii="Calibri" w:hAnsi="Calibri"/>
-                <w:sz w:val="22"/>
-                <w:szCs w:val="22"/>
-              </w:rPr>
-              <w:t>ineens</w:t>
-            </w:r>
-            <w:r>
-              <w:rPr>
-                <w:rFonts w:ascii="Calibri" w:hAnsi="Calibri"/>
-                <w:sz w:val="22"/>
-                <w:szCs w:val="22"/>
-              </w:rPr>
-              <w:t xml:space="preserve"> omgeschakeld moet worden. Dit kan op den duur ervoor zorgen dat de deadlines in gevaar komen.</w:t>
+              <w:t>omgeschakeld moet worden. Dit kan op den duur ervoor zorgen dat de deadlines in gevaar komen.</w:t>
             </w:r>
           </w:p>
           <w:p>
@@ -2637,12 +2607,6 @@
               <w:lastRenderedPageBreak/>
               <w:t>Kleine kans</w:t>
             </w:r>
-            <w:r>
-              <w:rPr>
-                <w:rFonts w:ascii="Calibri" w:hAnsi="Calibri"/>
-              </w:rPr>
-              <w:t>, Klein effect</w:t>
-            </w:r>
           </w:p>
         </w:tc>
         <w:tc>
@@ -2660,26 +2624,6 @@
                 <w:szCs w:val="22"/>
               </w:rPr>
             </w:pPr>
-            <w:r>
-              <w:rPr>
-                <w:rFonts w:ascii="Calibri" w:hAnsi="Calibri"/>
-                <w:b/>
-                <w:bCs/>
-                <w:i/>
-                <w:iCs/>
-                <w:sz w:val="22"/>
-                <w:szCs w:val="22"/>
-              </w:rPr>
-              <w:t>Overdragen</w:t>
-            </w:r>
-            <w:r>
-              <w:rPr>
-                <w:rFonts w:ascii="Calibri" w:hAnsi="Calibri"/>
-                <w:sz w:val="22"/>
-                <w:szCs w:val="22"/>
-              </w:rPr>
-              <w:t xml:space="preserve">: </w:t>
-            </w:r>
             <w:r>
               <w:rPr>
                 <w:rFonts w:ascii="Calibri" w:hAnsi="Calibri"/>
@@ -2875,12 +2819,6 @@
               </w:rPr>
               <w:t xml:space="preserve"> kans</w:t>
             </w:r>
-            <w:r>
-              <w:rPr>
-                <w:rFonts w:ascii="Calibri" w:hAnsi="Calibri"/>
-              </w:rPr>
-              <w:t>, Groot effect</w:t>
-            </w:r>
           </w:p>
         </w:tc>
         <w:tc>
@@ -2924,20 +2862,6 @@
             <w:r>
               <w:rPr>
                 <w:rFonts w:ascii="Calibri" w:hAnsi="Calibri"/>
-                <w:b/>
-                <w:bCs/>
-              </w:rPr>
-              <w:t>Acceptatie</w:t>
-            </w:r>
-            <w:r>
-              <w:rPr>
-                <w:rFonts w:ascii="Calibri" w:hAnsi="Calibri"/>
-              </w:rPr>
-              <w:t xml:space="preserve">: </w:t>
-            </w:r>
-            <w:r>
-              <w:rPr>
-                <w:rFonts w:ascii="Calibri" w:hAnsi="Calibri"/>
               </w:rPr>
               <w:t>Werkplek vervangen door een online omgeving, hier kunnen schermen gedeeld worden en kan er toch op een redelijk goeie manier gecommuniceerd worden en gekeken worden waar een individu mee bezig is</w:t>
             </w:r>
@@ -3099,12 +3023,6 @@
               </w:rPr>
               <w:t>Kleine kans</w:t>
             </w:r>
-            <w:r>
-              <w:rPr>
-                <w:rFonts w:ascii="Calibri" w:hAnsi="Calibri"/>
-              </w:rPr>
-              <w:t>, Groot effect</w:t>
-            </w:r>
           </w:p>
         </w:tc>
         <w:tc>
@@ -3148,25 +3066,10 @@
             <w:r>
               <w:rPr>
                 <w:rFonts w:ascii="Calibri" w:hAnsi="Calibri"/>
-                <w:b/>
-                <w:bCs/>
-                <w:i/>
-                <w:iCs/>
-              </w:rPr>
-              <w:t>Acceptatie, Overdragen:</w:t>
-            </w:r>
-            <w:r>
-              <w:rPr>
-                <w:rFonts w:ascii="Calibri" w:hAnsi="Calibri"/>
-              </w:rPr>
-              <w:t xml:space="preserve"> </w:t>
-            </w:r>
-            <w:r>
-              <w:rPr>
-                <w:rFonts w:ascii="Calibri" w:hAnsi="Calibri"/>
               </w:rPr>
               <w:t xml:space="preserve">Hier is vrijwel geen maatregel voor maar wel kun je proberen de schade in te perken door snel </w:t>
             </w:r>
+            <w:proofErr w:type="gramStart"/>
             <w:r>
               <w:rPr>
                 <w:rFonts w:ascii="Calibri" w:hAnsi="Calibri"/>
@@ -3179,6 +3082,7 @@
               </w:rPr>
               <w:t xml:space="preserve"> verantwoordlijkheden</w:t>
             </w:r>
+            <w:proofErr w:type="gramEnd"/>
             <w:r>
               <w:rPr>
                 <w:rFonts w:ascii="Calibri" w:hAnsi="Calibri"/>
@@ -3246,7 +3150,40 @@
           <w:szCs w:val="22"/>
           <w:u w:color="000000"/>
         </w:rPr>
-        <w:t xml:space="preserve">De bovenstaande structuur gebruik je voor elk risico dat wordt herkend in het project. Wij Groeperen interne en externe risico’s bij elkaar.   </w:t>
+        <w:t xml:space="preserve">De bovenstaande structuur gebruik je voor elk risico dat wordt herkend in het </w:t>
+      </w:r>
+      <w:r>
+        <w:rPr>
+          <w:rFonts w:ascii="Calibri" w:hAnsi="Calibri"/>
+          <w:i/>
+          <w:iCs/>
+          <w:sz w:val="22"/>
+          <w:szCs w:val="22"/>
+          <w:u w:color="000000"/>
+        </w:rPr>
+        <w:t>project. Wij Groeperen</w:t>
+      </w:r>
+      <w:r>
+        <w:rPr>
+          <w:rFonts w:ascii="Calibri" w:hAnsi="Calibri"/>
+          <w:i/>
+          <w:iCs/>
+          <w:sz w:val="22"/>
+          <w:szCs w:val="22"/>
+          <w:u w:color="000000"/>
+        </w:rPr>
+        <w:t xml:space="preserve"> interne en externe risico’s bij elkaar.  </w:t>
+      </w:r>
+      <w:r>
+        <w:rPr>
+          <w:rFonts w:ascii="Calibri" w:hAnsi="Calibri"/>
+          <w:i/>
+          <w:iCs/>
+          <w:sz w:val="22"/>
+          <w:szCs w:val="22"/>
+          <w:u w:color="000000"/>
+        </w:rPr>
+        <w:t xml:space="preserve"> </w:t>
       </w:r>
     </w:p>
     <w:p>

</xml_diff>